<commit_message>
mise à jour fiches phéno : liens vers ppd-gv et correction photos
</commit_message>
<xml_diff>
--- a/docs/fiche_pheno_dbr.docx
+++ b/docs/fiche_pheno_dbr.docx
@@ -45,13 +45,13 @@
         <w:pStyle w:val="Date"/>
       </w:pPr>
       <w:r>
-        <w:t xml:space="preserve">26</w:t>
+        <w:t xml:space="preserve">4</w:t>
       </w:r>
       <w:r>
         <w:t xml:space="preserve"> </w:t>
       </w:r>
       <w:r>
-        <w:t xml:space="preserve">mai</w:t>
+        <w:t xml:space="preserve">juin</w:t>
       </w:r>
       <w:r>
         <w:t xml:space="preserve"> </w:t>
@@ -109,13 +109,13 @@
       </w:r>
     </w:p>
     <w:bookmarkEnd w:id="21"/>
-    <w:bookmarkStart w:id="37" w:name="réalisation-de-la-mesure-sur-le-terrain"/>
+    <w:bookmarkStart w:id="40" w:name="sur-le-terrain"/>
     <w:p>
       <w:pPr>
         <w:pStyle w:val="Titre1"/>
       </w:pPr>
       <w:r>
-        <w:t xml:space="preserve">Réalisation de la mesure sur le terrain</w:t>
+        <w:t xml:space="preserve">Sur le terrain</w:t>
       </w:r>
     </w:p>
     <w:bookmarkStart w:id="25" w:name="échantillonnage"/>
@@ -226,7 +226,7 @@
     </w:p>
     <w:bookmarkEnd w:id="24"/>
     <w:bookmarkEnd w:id="25"/>
-    <w:bookmarkStart w:id="36" w:name="mesure"/>
+    <w:bookmarkStart w:id="39" w:name="mesure"/>
     <w:p>
       <w:pPr>
         <w:pStyle w:val="Titre2"/>
@@ -235,7 +235,7 @@
         <w:t xml:space="preserve">Mesure</w:t>
       </w:r>
     </w:p>
-    <w:bookmarkStart w:id="32" w:name="réalisation"/>
+    <w:bookmarkStart w:id="35" w:name="réalisation"/>
     <w:p>
       <w:pPr>
         <w:pStyle w:val="Titre3"/>
@@ -249,7 +249,19 @@
         <w:pStyle w:val="FirstParagraph"/>
       </w:pPr>
       <w:r>
-        <w:t xml:space="preserve">L’échelle BBCH est l’échelle de référence à utiliser</w:t>
+        <w:t xml:space="preserve">L’échelle BBCH de la vigne</w:t>
+      </w:r>
+      <w:r>
+        <w:rPr>
+          <w:rStyle w:val="FootnoteReference"/>
+        </w:rPr>
+        <w:footnoteReference w:id="26"/>
+      </w:r>
+      <w:r>
+        <w:t xml:space="preserve"> </w:t>
+      </w:r>
+      <w:r>
+        <w:t xml:space="preserve">est l’échelle de référence à utiliser</w:t>
       </w:r>
       <w:r>
         <w:t xml:space="preserve"> </w:t>
@@ -258,7 +270,18 @@
         <w:t xml:space="preserve">[1]</w:t>
       </w:r>
       <w:r>
-        <w:t xml:space="preserve">, le débourrement est représenté par le stade BBCH07.</w:t>
+        <w:t xml:space="preserve">. Le stade débourrement est représenté par le stade (</w:t>
+      </w:r>
+      <w:hyperlink r:id="rId28">
+        <w:r>
+          <w:rPr>
+            <w:rStyle w:val="Hyperlink"/>
+          </w:rPr>
+          <w:t xml:space="preserve">BBCH07</w:t>
+        </w:r>
+      </w:hyperlink>
+      <w:r>
+        <w:t xml:space="preserve">).</w:t>
       </w:r>
     </w:p>
     <w:p>
@@ -266,7 +289,18 @@
         <w:pStyle w:val="Corpsdetexte"/>
       </w:pPr>
       <w:r>
-        <w:t xml:space="preserve">On considère qu’un bourgeon est débourré si on voit une petite pointe verte ou rouge (BBCH07). Pour chaque cep, tous les bourgeons francs laissés à la taille sont observés. Le pourcentage de bourgeons ayant atteint ou dépassé le stade débourrement (BBCH07) est calculé à chaque observation.</w:t>
+        <w:t xml:space="preserve">On considère qu’un bourgeon est débourré si on voit une petite pointe verte ou rouge (</w:t>
+      </w:r>
+      <w:hyperlink r:id="rId28">
+        <w:r>
+          <w:rPr>
+            <w:rStyle w:val="Hyperlink"/>
+          </w:rPr>
+          <w:t xml:space="preserve">BBCH07</w:t>
+        </w:r>
+      </w:hyperlink>
+      <w:r>
+        <w:t xml:space="preserve">). Pour chaque cep, tous les bourgeons francs laissés à la taille sont observés. Le pourcentage de bourgeons ayant atteint ou dépassé le stade débourrement est calculé à chaque observation.</w:t>
       </w:r>
     </w:p>
     <w:p>
@@ -276,20 +310,20 @@
       <w:r>
         <w:drawing>
           <wp:inline>
-            <wp:extent cx="1333500" cy="2043845"/>
+            <wp:extent cx="6400800" cy="2094701"/>
             <wp:effectExtent b="0" l="0" r="0" t="0"/>
-            <wp:docPr descr="Bourgeon au stade débourrement (BBCH07)" title="" id="27" name="Picture"/>
+            <wp:docPr descr="Evolution des stades du débourrement [2]." title="" id="30" name="Picture"/>
             <a:graphic>
               <a:graphicData uri="http://schemas.openxmlformats.org/drawingml/2006/picture">
                 <pic:pic>
                   <pic:nvPicPr>
-                    <pic:cNvPr descr="images/bbch07_vigne.jpg" id="28" name="Picture"/>
+                    <pic:cNvPr descr="images/pheno_dbr.png" id="31" name="Picture"/>
                     <pic:cNvPicPr>
                       <a:picLocks noChangeArrowheads="1" noChangeAspect="1"/>
                     </pic:cNvPicPr>
                   </pic:nvPicPr>
                   <pic:blipFill>
-                    <a:blip r:embed="rId26"/>
+                    <a:blip r:embed="rId29"/>
                     <a:stretch>
                       <a:fillRect/>
                     </a:stretch>
@@ -297,7 +331,7 @@
                   <pic:spPr bwMode="auto">
                     <a:xfrm>
                       <a:off x="0" y="0"/>
-                      <a:ext cx="1333500" cy="2043845"/>
+                      <a:ext cx="6400800" cy="2094701"/>
                     </a:xfrm>
                     <a:prstGeom prst="rect">
                       <a:avLst/>
@@ -321,7 +355,16 @@
         <w:pStyle w:val="ImageCaption"/>
       </w:pPr>
       <w:r>
-        <w:t xml:space="preserve">Bourgeon au stade débourrement (BBCH07)</w:t>
+        <w:t xml:space="preserve">Evolution des stades du débourrement</w:t>
+      </w:r>
+      <w:r>
+        <w:t xml:space="preserve"> </w:t>
+      </w:r>
+      <w:r>
+        <w:t xml:space="preserve">[2]</w:t>
+      </w:r>
+      <w:r>
+        <w:t xml:space="preserve">.</w:t>
       </w:r>
     </w:p>
     <w:tbl>
@@ -366,18 +409,18 @@
                 <wp:inline>
                   <wp:extent cx="152400" cy="152400"/>
                   <wp:effectExtent b="0" l="0" r="0" t="0"/>
-                  <wp:docPr descr="" title="" id="30" name="Picture"/>
+                  <wp:docPr descr="" title="" id="33" name="Picture"/>
                   <a:graphic>
                     <a:graphicData uri="http://schemas.openxmlformats.org/drawingml/2006/picture">
                       <pic:pic>
                         <pic:nvPicPr>
-                          <pic:cNvPr descr="C:\Program Files\RStudio\resources\app\bin\quarto\share\formats\docx\warning.png" id="31" name="Picture"/>
+                          <pic:cNvPr descr="C:\PROGRA~1\RStudio\RESOUR~1\app\bin\quarto\share\formats\docx\warning.png" id="34" name="Picture"/>
                           <pic:cNvPicPr>
                             <a:picLocks noChangeArrowheads="1" noChangeAspect="1"/>
                           </pic:cNvPicPr>
                         </pic:nvPicPr>
                         <pic:blipFill>
-                          <a:blip r:embed="rId29"/>
+                          <a:blip r:embed="rId32"/>
                           <a:stretch>
                             <a:fillRect/>
                           </a:stretch>
@@ -441,8 +484,8 @@
             </w:r>
             <w:r>
               <w:rPr>
-                <w:i/>
-                <w:iCs/>
+                <w:b/>
+                <w:bCs/>
               </w:rPr>
               <w:t xml:space="preserve">BBCH07</w:t>
             </w:r>
@@ -450,23 +493,14 @@
               <w:t xml:space="preserve"> </w:t>
             </w:r>
             <w:r>
-              <w:t xml:space="preserve">et non pas BBCH09 (éclatement du bourgeon), comme préconisé par</w:t>
-            </w:r>
-            <w:r>
-              <w:t xml:space="preserve"> </w:t>
-            </w:r>
-            <w:r>
-              <w:t xml:space="preserve">[2]</w:t>
-            </w:r>
-            <w:r>
-              <w:t xml:space="preserve">.</w:t>
+              <w:t xml:space="preserve">et non pas BBCH09 (éclatement du bourgeon).</w:t>
             </w:r>
           </w:p>
         </w:tc>
       </w:tr>
     </w:tbl>
-    <w:bookmarkEnd w:id="32"/>
-    <w:bookmarkStart w:id="33" w:name="outils"/>
+    <w:bookmarkEnd w:id="35"/>
+    <w:bookmarkStart w:id="36" w:name="outils"/>
     <w:p>
       <w:pPr>
         <w:pStyle w:val="Titre3"/>
@@ -483,8 +517,8 @@
         <w:t xml:space="preserve">Pas d’outils disponibles à notre connaissance.</w:t>
       </w:r>
     </w:p>
-    <w:bookmarkEnd w:id="33"/>
-    <w:bookmarkStart w:id="34" w:name="période-de-mesure"/>
+    <w:bookmarkEnd w:id="36"/>
+    <w:bookmarkStart w:id="37" w:name="période-de-mesure"/>
     <w:p>
       <w:pPr>
         <w:pStyle w:val="Titre3"/>
@@ -527,8 +561,8 @@
         <w:t xml:space="preserve">d’encadrer la date à laquelle 50% des organes ont atteint le stade à observer.</w:t>
       </w:r>
     </w:p>
-    <w:bookmarkEnd w:id="34"/>
-    <w:bookmarkStart w:id="35" w:name="aspects-pratiques"/>
+    <w:bookmarkEnd w:id="37"/>
+    <w:bookmarkStart w:id="38" w:name="aspects-pratiques"/>
     <w:p>
       <w:pPr>
         <w:pStyle w:val="Titre3"/>
@@ -550,10 +584,10 @@
         <w:br w:type="page"/>
       </w:r>
     </w:p>
-    <w:bookmarkEnd w:id="35"/>
-    <w:bookmarkEnd w:id="36"/>
-    <w:bookmarkEnd w:id="37"/>
-    <w:bookmarkStart w:id="51" w:name="traitement-des-résultats"/>
+    <w:bookmarkEnd w:id="38"/>
+    <w:bookmarkEnd w:id="39"/>
+    <w:bookmarkEnd w:id="40"/>
+    <w:bookmarkStart w:id="54" w:name="traitement-des-résultats"/>
     <w:p>
       <w:pPr>
         <w:pStyle w:val="Titre1"/>
@@ -562,7 +596,7 @@
         <w:t xml:space="preserve">Traitement des résultats</w:t>
       </w:r>
     </w:p>
-    <w:bookmarkStart w:id="46" w:name="définition-des-variables1"/>
+    <w:bookmarkStart w:id="49" w:name="définition-des-variables2"/>
     <w:p>
       <w:pPr>
         <w:pStyle w:val="Titre2"/>
@@ -574,7 +608,7 @@
         <w:rPr>
           <w:rStyle w:val="FootnoteReference"/>
         </w:rPr>
-        <w:footnoteReference w:id="38"/>
+        <w:footnoteReference w:id="41"/>
       </w:r>
     </w:p>
     <w:p>
@@ -587,7 +621,7 @@
       <w:r>
         <w:t xml:space="preserve">A partir de l’observation des stades de chaque organe observé, il est possible de calculer le pourcentage de bourgeons ayant atteint le stade débourrement sur chaque cep (</w:t>
       </w:r>
-      <w:hyperlink r:id="rId40">
+      <w:hyperlink r:id="rId43">
         <w:r>
           <w:rPr>
             <w:rStyle w:val="Hyperlink"/>
@@ -609,7 +643,7 @@
       <w:r>
         <w:t xml:space="preserve">La date de débourrement est la date calendaire où le seuil de 50% de bourgeons débourrés par rapport au nombre d’yeux francs laissés à la taille est atteint (</w:t>
       </w:r>
-      <w:hyperlink r:id="rId41">
+      <w:hyperlink r:id="rId44">
         <w:r>
           <w:rPr>
             <w:rStyle w:val="Hyperlink"/>
@@ -630,18 +664,18 @@
           <wp:inline>
             <wp:extent cx="4600575" cy="2901049"/>
             <wp:effectExtent b="0" l="0" r="0" t="0"/>
-            <wp:docPr descr="Exemple d’interpolation entre observations" title="" id="43" name="Picture"/>
+            <wp:docPr descr="Exemple d’interpolation entre observations" title="" id="46" name="Picture"/>
             <a:graphic>
               <a:graphicData uri="http://schemas.openxmlformats.org/drawingml/2006/picture">
                 <pic:pic>
                   <pic:nvPicPr>
-                    <pic:cNvPr descr="images/pheno_interpolation.jpg" id="44" name="Picture"/>
+                    <pic:cNvPr descr="images/pheno_interpolation.jpg" id="47" name="Picture"/>
                     <pic:cNvPicPr>
                       <a:picLocks noChangeArrowheads="1" noChangeAspect="1"/>
                     </pic:cNvPicPr>
                   </pic:nvPicPr>
                   <pic:blipFill>
-                    <a:blip r:embed="rId42"/>
+                    <a:blip r:embed="rId45"/>
                     <a:stretch>
                       <a:fillRect/>
                     </a:stretch>
@@ -687,7 +721,7 @@
       <w:r>
         <w:t xml:space="preserve">Pour les comparaisons inter-annuelles, la date de débourrement calendaire peut être exprimée en nombre de jours depuis le début de l’année (</w:t>
       </w:r>
-      <w:hyperlink r:id="rId45">
+      <w:hyperlink r:id="rId48">
         <w:r>
           <w:rPr>
             <w:rStyle w:val="Hyperlink"/>
@@ -699,8 +733,8 @@
         <w:t xml:space="preserve">). Par exemple, le 28 mars 2024 est le jour 88 de l’année.</w:t>
       </w:r>
     </w:p>
-    <w:bookmarkEnd w:id="46"/>
-    <w:bookmarkStart w:id="50" w:name="interprétation-des-résultats"/>
+    <w:bookmarkEnd w:id="49"/>
+    <w:bookmarkStart w:id="53" w:name="interprétation-des-résultats"/>
     <w:p>
       <w:pPr>
         <w:pStyle w:val="Titre2"/>
@@ -759,18 +793,18 @@
                 <wp:inline>
                   <wp:extent cx="152400" cy="152400"/>
                   <wp:effectExtent b="0" l="0" r="0" t="0"/>
-                  <wp:docPr descr="" title="" id="48" name="Picture"/>
+                  <wp:docPr descr="" title="" id="51" name="Picture"/>
                   <a:graphic>
                     <a:graphicData uri="http://schemas.openxmlformats.org/drawingml/2006/picture">
                       <pic:pic>
                         <pic:nvPicPr>
-                          <pic:cNvPr descr="C:\Program Files\RStudio\resources\app\bin\quarto\share\formats\docx\note.png" id="49" name="Picture"/>
+                          <pic:cNvPr descr="C:\PROGRA~1\RStudio\RESOUR~1\app\bin\quarto\share\formats\docx\note.png" id="52" name="Picture"/>
                           <pic:cNvPicPr>
                             <a:picLocks noChangeArrowheads="1" noChangeAspect="1"/>
                           </pic:cNvPicPr>
                         </pic:nvPicPr>
                         <pic:blipFill>
-                          <a:blip r:embed="rId47"/>
+                          <a:blip r:embed="rId50"/>
                           <a:stretch>
                             <a:fillRect/>
                           </a:stretch>
@@ -833,9 +867,9 @@
         </w:tc>
       </w:tr>
     </w:tbl>
-    <w:bookmarkEnd w:id="50"/>
-    <w:bookmarkEnd w:id="51"/>
-    <w:bookmarkStart w:id="62" w:name="compléments-dinformation"/>
+    <w:bookmarkEnd w:id="53"/>
+    <w:bookmarkEnd w:id="54"/>
+    <w:bookmarkStart w:id="67" w:name="compléments-dinformation"/>
     <w:p>
       <w:pPr>
         <w:pStyle w:val="Titre1"/>
@@ -844,7 +878,7 @@
         <w:t xml:space="preserve">Compléments d’information</w:t>
       </w:r>
     </w:p>
-    <w:bookmarkStart w:id="55" w:name="ressources-complémentaires"/>
+    <w:bookmarkStart w:id="58" w:name="ressources-complémentaires"/>
     <w:p>
       <w:pPr>
         <w:pStyle w:val="Titre2"/>
@@ -860,7 +894,7 @@
           <w:numId w:val="1004"/>
         </w:numPr>
       </w:pPr>
-      <w:hyperlink r:id="rId52">
+      <w:hyperlink r:id="rId55">
         <w:r>
           <w:rPr>
             <w:rStyle w:val="Hyperlink"/>
@@ -882,7 +916,7 @@
           <w:numId w:val="1004"/>
         </w:numPr>
       </w:pPr>
-      <w:hyperlink r:id="rId53">
+      <w:hyperlink r:id="rId56">
         <w:r>
           <w:rPr>
             <w:rStyle w:val="Hyperlink"/>
@@ -907,7 +941,7 @@
       <w:r>
         <w:t xml:space="preserve"> </w:t>
       </w:r>
-      <w:hyperlink r:id="rId54">
+      <w:hyperlink r:id="rId57">
         <w:r>
           <w:rPr>
             <w:rStyle w:val="Hyperlink"/>
@@ -916,11 +950,51 @@
         </w:r>
       </w:hyperlink>
       <w:r>
-        <w:t xml:space="preserve">, 2004</w:t>
+        <w:t xml:space="preserve">, réalisé en 2004 par Jean-Louis Porreye et Clotilde Verriès. Copyright Montpellier Supagro-Inra, 2004</w:t>
       </w:r>
     </w:p>
-    <w:bookmarkEnd w:id="55"/>
-    <w:bookmarkStart w:id="61" w:name="références"/>
+    <w:bookmarkEnd w:id="58"/>
+    <w:bookmarkStart w:id="60" w:name="source-et-mise-à-jour"/>
+    <w:p>
+      <w:pPr>
+        <w:pStyle w:val="Titre2"/>
+      </w:pPr>
+      <w:r>
+        <w:t xml:space="preserve">Source et mise à jour</w:t>
+      </w:r>
+    </w:p>
+    <w:p>
+      <w:pPr>
+        <w:pStyle w:val="FirstParagraph"/>
+      </w:pPr>
+      <w:r>
+        <w:t xml:space="preserve">Cette fiche est disponible sur ce</w:t>
+      </w:r>
+      <w:r>
+        <w:t xml:space="preserve"> </w:t>
+      </w:r>
+      <w:hyperlink r:id="rId59">
+        <w:r>
+          <w:rPr>
+            <w:rStyle w:val="Hyperlink"/>
+          </w:rPr>
+          <w:t xml:space="preserve">site web</w:t>
+        </w:r>
+      </w:hyperlink>
+      <w:r>
+        <w:t xml:space="preserve">.</w:t>
+      </w:r>
+    </w:p>
+    <w:p>
+      <w:pPr>
+        <w:pStyle w:val="Corpsdetexte"/>
+      </w:pPr>
+      <w:r>
+        <w:t xml:space="preserve">N’oubliez pas de vérifier les mises à jours disponible !</w:t>
+      </w:r>
+    </w:p>
+    <w:bookmarkEnd w:id="60"/>
+    <w:bookmarkStart w:id="66" w:name="références"/>
     <w:p>
       <w:pPr>
         <w:pStyle w:val="Titre2"/>
@@ -929,8 +1003,8 @@
         <w:t xml:space="preserve">Références</w:t>
       </w:r>
     </w:p>
-    <w:bookmarkStart w:id="60" w:name="refs"/>
-    <w:bookmarkStart w:id="57" w:name="ref-lorenz1995"/>
+    <w:bookmarkStart w:id="65" w:name="refs"/>
+    <w:bookmarkStart w:id="62" w:name="ref-lorenz1995"/>
     <w:p>
       <w:pPr>
         <w:pStyle w:val="Bibliography"/>
@@ -986,7 +1060,7 @@
       <w:r>
         <w:t xml:space="preserve">, 100‑103, doi:</w:t>
       </w:r>
-      <w:hyperlink r:id="rId56">
+      <w:hyperlink r:id="rId61">
         <w:r>
           <w:rPr>
             <w:rStyle w:val="Hyperlink"/>
@@ -998,8 +1072,8 @@
         <w:t xml:space="preserve">.</w:t>
       </w:r>
     </w:p>
-    <w:bookmarkEnd w:id="57"/>
-    <w:bookmarkStart w:id="59" w:name="ref-destrac-irvine2019"/>
+    <w:bookmarkEnd w:id="62"/>
+    <w:bookmarkStart w:id="64" w:name="ref-destrac-irvine2019"/>
     <w:p>
       <w:pPr>
         <w:pStyle w:val="Bibliography"/>
@@ -1039,7 +1113,7 @@
       <w:r>
         <w:t xml:space="preserve">, doi:</w:t>
       </w:r>
-      <w:hyperlink r:id="rId58">
+      <w:hyperlink r:id="rId63">
         <w:r>
           <w:rPr>
             <w:rStyle w:val="Hyperlink"/>
@@ -1051,10 +1125,10 @@
         <w:t xml:space="preserve">.</w:t>
       </w:r>
     </w:p>
-    <w:bookmarkEnd w:id="59"/>
-    <w:bookmarkEnd w:id="60"/>
-    <w:bookmarkEnd w:id="61"/>
-    <w:bookmarkEnd w:id="62"/>
+    <w:bookmarkEnd w:id="64"/>
+    <w:bookmarkEnd w:id="65"/>
+    <w:bookmarkEnd w:id="66"/>
+    <w:bookmarkEnd w:id="67"/>
     <w:sectPr>
       <w:headerReference r:id="rId9" w:type="even"/>
       <w:headerReference r:id="rId11" w:type="default"/>
@@ -1176,7 +1250,43 @@
       </w:r>
     </w:p>
   </w:footnote>
-  <w:footnote w:id="38">
+  <w:footnote w:id="26">
+    <w:p>
+      <w:pPr>
+        <w:pStyle w:val="FootnoteText"/>
+      </w:pPr>
+      <w:r>
+        <w:rPr>
+          <w:rStyle w:val="FootnoteReference"/>
+        </w:rPr>
+        <w:footnoteRef/>
+      </w:r>
+      <w:r>
+        <w:t xml:space="preserve"> </w:t>
+      </w:r>
+      <w:r>
+        <w:t xml:space="preserve">La</w:t>
+      </w:r>
+      <w:r>
+        <w:t xml:space="preserve"> </w:t>
+      </w:r>
+      <w:hyperlink r:id="rId27">
+        <w:r>
+          <w:rPr>
+            <w:rStyle w:val="Hyperlink"/>
+          </w:rPr>
+          <w:t xml:space="preserve">ressource</w:t>
+        </w:r>
+      </w:hyperlink>
+      <w:r>
+        <w:t xml:space="preserve"> </w:t>
+      </w:r>
+      <w:r>
+        <w:t xml:space="preserve">décrivant cette échelle (et les autres échelles existantes pour la vigne) est accessible sur le web.</w:t>
+      </w:r>
+    </w:p>
+  </w:footnote>
+  <w:footnote w:id="41">
     <w:p>
       <w:pPr>
         <w:pStyle w:val="FootnoteText"/>
@@ -1196,7 +1306,7 @@
       <w:r>
         <w:t xml:space="preserve"> </w:t>
       </w:r>
-      <w:hyperlink r:id="rId39">
+      <w:hyperlink r:id="rId42">
         <w:r>
           <w:rPr>
             <w:rStyle w:val="Hyperlink"/>

</xml_diff>